<commit_message>
implementation plan - formatting
</commit_message>
<xml_diff>
--- a/documentation/projman/Week 8 - 11/Nacor Industries-Implementation Plan.docx
+++ b/documentation/projman/Week 8 - 11/Nacor Industries-Implementation Plan.docx
@@ -43,7 +43,15 @@
         <w:t>ervice System</w:t>
       </w:r>
       <w:r>
-        <w:t xml:space="preserve"> is complete, and as a part of the project closeout, a transition plan is being developed to ensure that when the project team handover the system to its project client, it will be a seamless system turnover. The purpose of this is to provide an overview of the transition phases, which includes the system current state or to check if its under the minimum viable product, and</w:t>
+        <w:t xml:space="preserve"> is complete, and as a part of the project closeout, a transition plan is being developed to ensure that when the project team handover the system to its project client, it will be a seamless system turnover. The purpose of this is to provide an overview of the transition phases, which includes the system current state or to check if </w:t>
+      </w:r>
+      <w:proofErr w:type="spellStart"/>
+      <w:r>
+        <w:t>its</w:t>
+      </w:r>
+      <w:proofErr w:type="spellEnd"/>
+      <w:r>
+        <w:t xml:space="preserve"> under the minimum viable product, and</w:t>
       </w:r>
       <w:r>
         <w:t xml:space="preserve"> how It’s planned to transition from project team to the project client.</w:t>
@@ -60,7 +68,39 @@
         <w:t>Service System</w:t>
       </w:r>
       <w:r>
-        <w:t xml:space="preserve"> was developed by Nacor Industries in collaboration with Mr Jose Castillo of the ITRO department office, our project client, and project adviser Mr Alvin Limpin. The System has been done and completely developed for that past 3 semesters, starting from MNTSDEV which requires the project docuementation academic papers, MYSADD which requires the System analysis and design, and upto MCSPROJ which finalizes the overall project from providing a working and deployable Ticketing S</w:t>
+        <w:t xml:space="preserve"> was developed by Nacor Industries in collaboration with </w:t>
+      </w:r>
+      <w:proofErr w:type="spellStart"/>
+      <w:r>
+        <w:t>Mr</w:t>
+      </w:r>
+      <w:proofErr w:type="spellEnd"/>
+      <w:r>
+        <w:t xml:space="preserve"> Jose Castillo of the ITRO department office, our project client, and project adviser </w:t>
+      </w:r>
+      <w:proofErr w:type="spellStart"/>
+      <w:r>
+        <w:t>Mr</w:t>
+      </w:r>
+      <w:proofErr w:type="spellEnd"/>
+      <w:r>
+        <w:t xml:space="preserve"> Alvin Limpin. The System has been done and completely developed for that past 3 semesters, starting from MNTSDEV which requires the project </w:t>
+      </w:r>
+      <w:proofErr w:type="spellStart"/>
+      <w:r>
+        <w:t>docuementation</w:t>
+      </w:r>
+      <w:proofErr w:type="spellEnd"/>
+      <w:r>
+        <w:t xml:space="preserve"> academic papers, MYSADD which requires the System analysis and design, and </w:t>
+      </w:r>
+      <w:proofErr w:type="spellStart"/>
+      <w:r>
+        <w:t>upto</w:t>
+      </w:r>
+      <w:proofErr w:type="spellEnd"/>
+      <w:r>
+        <w:t xml:space="preserve"> MCSPROJ which finalizes the overall project from providing a working and deployable Ticketing S</w:t>
       </w:r>
       <w:r>
         <w:t>ervice System</w:t>
@@ -91,7 +131,23 @@
         <w:jc w:val="both"/>
       </w:pPr>
       <w:r>
-        <w:t xml:space="preserve">The project team will provide all the the technical documentaions, user manuals, source code, to </w:t>
+        <w:t xml:space="preserve">The project team will provide all the </w:t>
+      </w:r>
+      <w:proofErr w:type="spellStart"/>
+      <w:r>
+        <w:t>the</w:t>
+      </w:r>
+      <w:proofErr w:type="spellEnd"/>
+      <w:r>
+        <w:t xml:space="preserve"> technical </w:t>
+      </w:r>
+      <w:proofErr w:type="spellStart"/>
+      <w:r>
+        <w:t>documentaions</w:t>
+      </w:r>
+      <w:proofErr w:type="spellEnd"/>
+      <w:r>
+        <w:t xml:space="preserve">, user manuals, source code, to </w:t>
       </w:r>
       <w:r>
         <w:t>ensure</w:t>
@@ -223,14 +279,32 @@
       </w:pPr>
       <w:r>
         <w:lastRenderedPageBreak/>
-        <w:t>Knowledge Transfer: ITRO Department is packed by IT professionals that are knowledgable when it comes to</w:t>
-      </w:r>
-      <w:r>
-        <w:t xml:space="preserve"> technological field inclduing</w:t>
-      </w:r>
-      <w:r>
-        <w:t xml:space="preserve"> softwares</w:t>
-      </w:r>
+        <w:t xml:space="preserve">Knowledge Transfer: ITRO Department is packed by IT professionals that are </w:t>
+      </w:r>
+      <w:proofErr w:type="spellStart"/>
+      <w:r>
+        <w:t>knowledgable</w:t>
+      </w:r>
+      <w:proofErr w:type="spellEnd"/>
+      <w:r>
+        <w:t xml:space="preserve"> when it comes to</w:t>
+      </w:r>
+      <w:r>
+        <w:t xml:space="preserve"> technological field </w:t>
+      </w:r>
+      <w:proofErr w:type="spellStart"/>
+      <w:r>
+        <w:t>inclduing</w:t>
+      </w:r>
+      <w:proofErr w:type="spellEnd"/>
+      <w:r>
+        <w:t xml:space="preserve"> </w:t>
+      </w:r>
+      <w:proofErr w:type="spellStart"/>
+      <w:r>
+        <w:t>softwares</w:t>
+      </w:r>
+      <w:proofErr w:type="spellEnd"/>
       <w:r>
         <w:t xml:space="preserve">, </w:t>
       </w:r>
@@ -277,7 +351,15 @@
         <w:jc w:val="both"/>
       </w:pPr>
       <w:r>
-        <w:t>System Deployment: The project team will handover the functional Ticketing S</w:t>
+        <w:t xml:space="preserve">System Deployment: The project team will </w:t>
+      </w:r>
+      <w:proofErr w:type="spellStart"/>
+      <w:r>
+        <w:t>handover</w:t>
+      </w:r>
+      <w:proofErr w:type="spellEnd"/>
+      <w:r>
+        <w:t xml:space="preserve"> the functional Ticketing S</w:t>
       </w:r>
       <w:r>
         <w:t>ervice System</w:t>
@@ -334,7 +416,15 @@
         <w:t xml:space="preserve">execution from the project team and closeout from the project client, in this way, the project team will coordinate </w:t>
       </w:r>
       <w:r>
-        <w:t xml:space="preserve">with the head of the ITRO Department and Mr Jose Castillo himself will be the one to closeout once the system </w:t>
+        <w:t xml:space="preserve">with the head of the ITRO Department and </w:t>
+      </w:r>
+      <w:proofErr w:type="spellStart"/>
+      <w:r>
+        <w:t>Mr</w:t>
+      </w:r>
+      <w:proofErr w:type="spellEnd"/>
+      <w:r>
+        <w:t xml:space="preserve"> Jose Castillo himself will be the one to closeout once the system </w:t>
       </w:r>
       <w:r>
         <w:t>is handed over to their team.</w:t>
@@ -354,7 +444,15 @@
         <w:t xml:space="preserve">after all </w:t>
       </w:r>
       <w:r>
-        <w:t>the project team completes all the necessary deliverables for MCSPROJ final requirments after re</w:t>
+        <w:t xml:space="preserve">the project team completes all the necessary deliverables for MCSPROJ final </w:t>
+      </w:r>
+      <w:proofErr w:type="spellStart"/>
+      <w:r>
+        <w:t>requirments</w:t>
+      </w:r>
+      <w:proofErr w:type="spellEnd"/>
+      <w:r>
+        <w:t xml:space="preserve"> after re</w:t>
       </w:r>
       <w:r>
         <w:t>-defense dated on March 23, 20203</w:t>
@@ -496,7 +594,15 @@
         <w:t xml:space="preserve">The NACOR INDUSTRIES project team is equipped with knowledge </w:t>
       </w:r>
       <w:r>
-        <w:t>on the the system works and will be able to transfer knowledge to the project client and its team.</w:t>
+        <w:t xml:space="preserve">on the </w:t>
+      </w:r>
+      <w:proofErr w:type="spellStart"/>
+      <w:r>
+        <w:t>the</w:t>
+      </w:r>
+      <w:proofErr w:type="spellEnd"/>
+      <w:r>
+        <w:t xml:space="preserve"> system works and will be able to transfer knowledge to the project client and its team.</w:t>
       </w:r>
     </w:p>
     <w:p>
@@ -541,7 +647,15 @@
         <w:t>packed</w:t>
       </w:r>
       <w:r>
-        <w:t xml:space="preserve"> with IT Professionals that is knowledgaeable in the technological </w:t>
+        <w:t xml:space="preserve"> with IT Professionals that is </w:t>
+      </w:r>
+      <w:proofErr w:type="spellStart"/>
+      <w:r>
+        <w:t>knowledgaeable</w:t>
+      </w:r>
+      <w:proofErr w:type="spellEnd"/>
+      <w:r>
+        <w:t xml:space="preserve"> in the technological </w:t>
       </w:r>
       <w:r>
         <w:t>which makes it easy for their team to navigate and understand the Ticketing S</w:t>
@@ -623,10 +737,34 @@
         <w:t xml:space="preserve">: </w:t>
       </w:r>
       <w:r>
-        <w:t>is the overall in</w:t>
-      </w:r>
-      <w:r>
-        <w:t xml:space="preserve">charge for the success of the transtion, is also the one reponsible </w:t>
+        <w:t xml:space="preserve">is the overall </w:t>
+      </w:r>
+      <w:proofErr w:type="spellStart"/>
+      <w:r>
+        <w:t>in</w:t>
+      </w:r>
+      <w:r>
+        <w:t>charge</w:t>
+      </w:r>
+      <w:proofErr w:type="spellEnd"/>
+      <w:r>
+        <w:t xml:space="preserve"> for the success of the </w:t>
+      </w:r>
+      <w:proofErr w:type="spellStart"/>
+      <w:r>
+        <w:t>transtion</w:t>
+      </w:r>
+      <w:proofErr w:type="spellEnd"/>
+      <w:r>
+        <w:t xml:space="preserve">, is also the one </w:t>
+      </w:r>
+      <w:proofErr w:type="spellStart"/>
+      <w:r>
+        <w:t>reponsible</w:t>
+      </w:r>
+      <w:proofErr w:type="spellEnd"/>
+      <w:r>
+        <w:t xml:space="preserve"> </w:t>
       </w:r>
       <w:r>
         <w:t xml:space="preserve">to manage the team </w:t>
@@ -678,8 +816,13 @@
         </w:rPr>
         <w:t xml:space="preserve">: </w:t>
       </w:r>
-      <w:r>
-        <w:t xml:space="preserve">Incharge of providing all the technical expertise in the </w:t>
+      <w:proofErr w:type="spellStart"/>
+      <w:r>
+        <w:t>Incharge</w:t>
+      </w:r>
+      <w:proofErr w:type="spellEnd"/>
+      <w:r>
+        <w:t xml:space="preserve"> of providing all the technical expertise in the </w:t>
       </w:r>
       <w:r>
         <w:t>technological field and of course the project itself.</w:t>
@@ -715,7 +858,15 @@
         <w:t xml:space="preserve"> since the client’s team is knowledgeable </w:t>
       </w:r>
       <w:r>
-        <w:t xml:space="preserve">enough to undestand how the system works as </w:t>
+        <w:t xml:space="preserve">enough to </w:t>
+      </w:r>
+      <w:proofErr w:type="spellStart"/>
+      <w:r>
+        <w:t>undestand</w:t>
+      </w:r>
+      <w:proofErr w:type="spellEnd"/>
+      <w:r>
+        <w:t xml:space="preserve"> how the system works as </w:t>
       </w:r>
       <w:r>
         <w:t xml:space="preserve">it encompasses their </w:t>
@@ -765,7 +916,15 @@
         <w:t>the system is functional</w:t>
       </w:r>
       <w:r>
-        <w:t xml:space="preserve">, tested and passed the quality standards before handing over to the project client, also will lead the quality assurance that the delivarables for the transition </w:t>
+        <w:t xml:space="preserve">, tested and passed the quality standards before handing over to the project client, also will lead the quality assurance that the </w:t>
+      </w:r>
+      <w:proofErr w:type="spellStart"/>
+      <w:r>
+        <w:t>delivarables</w:t>
+      </w:r>
+      <w:proofErr w:type="spellEnd"/>
+      <w:r>
+        <w:t xml:space="preserve"> for the transition </w:t>
       </w:r>
       <w:r>
         <w:t>tasks and pla</w:t>
@@ -846,7 +1005,15 @@
         <w:t>Overall assist and facilitate the transition plan, coordinate with th</w:t>
       </w:r>
       <w:r>
-        <w:t xml:space="preserve">e relevent people that </w:t>
+        <w:t xml:space="preserve">e </w:t>
+      </w:r>
+      <w:proofErr w:type="spellStart"/>
+      <w:r>
+        <w:t>relevent</w:t>
+      </w:r>
+      <w:proofErr w:type="spellEnd"/>
+      <w:r>
+        <w:t xml:space="preserve"> people that </w:t>
       </w:r>
       <w:r>
         <w:t>have</w:t>
@@ -922,7 +1089,31 @@
               </w:rPr>
             </w:pPr>
             <w:r>
-              <w:t>is the overall incharge for the success of the transtion, is also the one reponsible to manage the team involved in the transition team and will check transition task and its compliance.</w:t>
+              <w:t xml:space="preserve">is the overall </w:t>
+            </w:r>
+            <w:proofErr w:type="spellStart"/>
+            <w:r>
+              <w:t>incharge</w:t>
+            </w:r>
+            <w:proofErr w:type="spellEnd"/>
+            <w:r>
+              <w:t xml:space="preserve"> for the success of the </w:t>
+            </w:r>
+            <w:proofErr w:type="spellStart"/>
+            <w:r>
+              <w:t>transtion</w:t>
+            </w:r>
+            <w:proofErr w:type="spellEnd"/>
+            <w:r>
+              <w:t xml:space="preserve">, is also the one </w:t>
+            </w:r>
+            <w:proofErr w:type="spellStart"/>
+            <w:r>
+              <w:t>reponsible</w:t>
+            </w:r>
+            <w:proofErr w:type="spellEnd"/>
+            <w:r>
+              <w:t xml:space="preserve"> to manage the team involved in the transition team and will check transition task and its compliance.</w:t>
             </w:r>
           </w:p>
           <w:p>
@@ -976,8 +1167,21 @@
                 <w:bCs/>
               </w:rPr>
             </w:pPr>
+            <w:proofErr w:type="spellStart"/>
             <w:r>
-              <w:t>Incharge of providing all the technical expertise in the technological field and of course the project itself. Also, in charge of providing technical expertise to the project client and its team, if necessary, since the client’s team is knowledgeable enough to undestand how the system works as it encompasses their scope of work.</w:t>
+              <w:t>Incharge</w:t>
+            </w:r>
+            <w:proofErr w:type="spellEnd"/>
+            <w:r>
+              <w:t xml:space="preserve"> of providing all the technical expertise in the technological field and of course the project itself. Also, in charge of providing technical expertise to the project client and its team, if necessary, since the client’s team is knowledgeable enough to </w:t>
+            </w:r>
+            <w:proofErr w:type="spellStart"/>
+            <w:r>
+              <w:t>undestand</w:t>
+            </w:r>
+            <w:proofErr w:type="spellEnd"/>
+            <w:r>
+              <w:t xml:space="preserve"> how the system works as it encompasses their scope of work.</w:t>
             </w:r>
           </w:p>
           <w:p>
@@ -1043,7 +1247,15 @@
             </w:r>
             <w:r>
               <w:lastRenderedPageBreak/>
-              <w:t>and passed the quality standards before handing over to the project client, also will lead the quality assurance that the delivarables for the transition tasks and plan is meets the quality standards.</w:t>
+              <w:t xml:space="preserve">and passed the quality standards before handing over to the project client, also will lead the quality assurance that the </w:t>
+            </w:r>
+            <w:proofErr w:type="spellStart"/>
+            <w:r>
+              <w:t>delivarables</w:t>
+            </w:r>
+            <w:proofErr w:type="spellEnd"/>
+            <w:r>
+              <w:t xml:space="preserve"> for the transition tasks and plan is meets the quality standards.</w:t>
             </w:r>
           </w:p>
           <w:p>
@@ -1099,7 +1311,15 @@
               </w:rPr>
             </w:pPr>
             <w:r>
-              <w:t>Overall assist and facilitate the transition plan, coordinate with the relevent people that have roles in the transition plan and will provide expertise towards their knowledge transfer about the whole project itself.</w:t>
+              <w:t xml:space="preserve">Overall assist and facilitate the transition plan, coordinate with the </w:t>
+            </w:r>
+            <w:proofErr w:type="spellStart"/>
+            <w:r>
+              <w:t>relevent</w:t>
+            </w:r>
+            <w:proofErr w:type="spellEnd"/>
+            <w:r>
+              <w:t xml:space="preserve"> people that have roles in the transition plan and will provide expertise towards their knowledge transfer about the whole project itself.</w:t>
             </w:r>
           </w:p>
           <w:p>
@@ -1163,7 +1383,13 @@
         <w:jc w:val="both"/>
       </w:pPr>
       <w:r>
-        <w:t xml:space="preserve">Workfore transition is still important even if we already know that </w:t>
+        <w:t>Workfor</w:t>
+      </w:r>
+      <w:r>
+        <w:t>c</w:t>
+      </w:r>
+      <w:r>
+        <w:t xml:space="preserve">e transition is still important even if we already know that </w:t>
       </w:r>
       <w:r>
         <w:t>the project client team the ITRO Department would</w:t>
@@ -1178,10 +1404,24 @@
         <w:t xml:space="preserve">everything will be a seamless transition </w:t>
       </w:r>
       <w:r>
-        <w:t>from the project team system depolyment to the project clients work platform</w:t>
-      </w:r>
-      <w:r>
-        <w:t>, an essenatial communication between project team and client should still be established as the transi</w:t>
+        <w:t xml:space="preserve">from the project team system </w:t>
+      </w:r>
+      <w:proofErr w:type="spellStart"/>
+      <w:r>
+        <w:t>depolyment</w:t>
+      </w:r>
+      <w:proofErr w:type="spellEnd"/>
+      <w:r>
+        <w:t xml:space="preserve"> to the project clients work platform</w:t>
+      </w:r>
+      <w:r>
+        <w:t xml:space="preserve">, an </w:t>
+      </w:r>
+      <w:r>
+        <w:t>essential</w:t>
+      </w:r>
+      <w:r>
+        <w:t xml:space="preserve"> communication between project team and client should still be established as the transi</w:t>
       </w:r>
       <w:r>
         <w:t>tion of the overall system takes place.</w:t>
@@ -1284,7 +1524,21 @@
           <w:b/>
           <w:bCs/>
         </w:rPr>
-        <w:t>User breifing:</w:t>
+        <w:t xml:space="preserve">User </w:t>
+      </w:r>
+      <w:r>
+        <w:rPr>
+          <w:b/>
+          <w:bCs/>
+        </w:rPr>
+        <w:t>briefing</w:t>
+      </w:r>
+      <w:r>
+        <w:rPr>
+          <w:b/>
+          <w:bCs/>
+        </w:rPr>
+        <w:t>:</w:t>
       </w:r>
       <w:r>
         <w:t xml:space="preserve"> this will involve a short introducti</w:t>
@@ -1329,7 +1583,13 @@
         <w:t>.</w:t>
       </w:r>
       <w:r>
-        <w:t xml:space="preserve"> Proper user breifing will allow the new user of the system to understand the system and execute it properly.</w:t>
+        <w:t xml:space="preserve"> Proper user </w:t>
+      </w:r>
+      <w:r>
+        <w:t>briefing</w:t>
+      </w:r>
+      <w:r>
+        <w:t xml:space="preserve"> will allow the new user of the system to understand the system and execute it properly.</w:t>
       </w:r>
     </w:p>
     <w:p>
@@ -1450,16 +1710,40 @@
         <w:t xml:space="preserve"> </w:t>
       </w:r>
       <w:r>
-        <w:t>The project team will facilitate the meeting the with project client either onsite or online.</w:t>
-      </w:r>
-      <w:r>
-        <w:t xml:space="preserve"> This will discuess the project </w:t>
+        <w:t xml:space="preserve">The project team will facilitate the meeting the </w:t>
+      </w:r>
+      <w:proofErr w:type="spellStart"/>
+      <w:r>
+        <w:t>with</w:t>
+      </w:r>
+      <w:proofErr w:type="spellEnd"/>
+      <w:r>
+        <w:t xml:space="preserve"> project client either onsite or online.</w:t>
+      </w:r>
+      <w:r>
+        <w:t xml:space="preserve"> This will </w:t>
+      </w:r>
+      <w:proofErr w:type="spellStart"/>
+      <w:r>
+        <w:t>discuess</w:t>
+      </w:r>
+      <w:proofErr w:type="spellEnd"/>
+      <w:r>
+        <w:t xml:space="preserve"> the project </w:t>
       </w:r>
       <w:r>
         <w:t>together with a closure meeting with the relevant stakeholders of the project.</w:t>
       </w:r>
       <w:r>
-        <w:t xml:space="preserve"> After a successful transtion of the system to the client</w:t>
+        <w:t xml:space="preserve"> After a successful </w:t>
+      </w:r>
+      <w:proofErr w:type="spellStart"/>
+      <w:r>
+        <w:t>transtion</w:t>
+      </w:r>
+      <w:proofErr w:type="spellEnd"/>
+      <w:r>
+        <w:t xml:space="preserve"> of the system to the client</w:t>
       </w:r>
       <w:r>
         <w:t xml:space="preserve"> open discussions about the areas needed to improve will take place</w:t>
@@ -3280,6 +3564,23 @@
 </file>
 
 <file path=customXml/item1.xml><?xml version="1.0" encoding="utf-8"?>
+<p:properties xmlns:p="http://schemas.microsoft.com/office/2006/metadata/properties" xmlns:xsi="http://www.w3.org/2001/XMLSchema-instance" xmlns:pc="http://schemas.microsoft.com/office/infopath/2007/PartnerControls">
+  <documentManagement>
+    <_activity xmlns="00363bb3-e74f-4104-86a2-6ab0a07f612a" xsi:nil="true"/>
+  </documentManagement>
+</p:properties>
+</file>
+
+<file path=customXml/item2.xml><?xml version="1.0" encoding="utf-8"?>
+<?mso-contentType ?>
+<FormTemplates xmlns="http://schemas.microsoft.com/sharepoint/v3/contenttype/forms">
+  <Display>DocumentLibraryForm</Display>
+  <Edit>DocumentLibraryForm</Edit>
+  <New>DocumentLibraryForm</New>
+</FormTemplates>
+</file>
+
+<file path=customXml/item3.xml><?xml version="1.0" encoding="utf-8"?>
 <ct:contentTypeSchema xmlns:ct="http://schemas.microsoft.com/office/2006/metadata/contentType" xmlns:ma="http://schemas.microsoft.com/office/2006/metadata/properties/metaAttributes" ct:_="" ma:_="" ma:contentTypeName="Document" ma:contentTypeID="0x010100D78B4DC4D3429E40BE9A34E9AF88143A" ma:contentTypeVersion="14" ma:contentTypeDescription="Create a new document." ma:contentTypeScope="" ma:versionID="2da5ce11ef779e3ba8a9b9d48d249e70">
   <xsd:schema xmlns:xsd="http://www.w3.org/2001/XMLSchema" xmlns:xs="http://www.w3.org/2001/XMLSchema" xmlns:p="http://schemas.microsoft.com/office/2006/metadata/properties" xmlns:ns3="00363bb3-e74f-4104-86a2-6ab0a07f612a" xmlns:ns4="caacfb58-780e-4416-9bbb-ed7f20a98dcc" targetNamespace="http://schemas.microsoft.com/office/2006/metadata/properties" ma:root="true" ma:fieldsID="48f27555a264c060f951b549efe2ae23" ns3:_="" ns4:_="">
     <xsd:import namespace="00363bb3-e74f-4104-86a2-6ab0a07f612a"/>
@@ -3508,24 +3809,25 @@
 </ct:contentTypeSchema>
 </file>
 
-<file path=customXml/item2.xml><?xml version="1.0" encoding="utf-8"?>
-<?mso-contentType ?>
-<FormTemplates xmlns="http://schemas.microsoft.com/sharepoint/v3/contenttype/forms">
-  <Display>DocumentLibraryForm</Display>
-  <Edit>DocumentLibraryForm</Edit>
-  <New>DocumentLibraryForm</New>
-</FormTemplates>
+<file path=customXml/itemProps1.xml><?xml version="1.0" encoding="utf-8"?>
+<ds:datastoreItem xmlns:ds="http://schemas.openxmlformats.org/officeDocument/2006/customXml" ds:itemID="{98337505-EE78-4A7B-B8A0-9B24E582A704}">
+  <ds:schemaRefs>
+    <ds:schemaRef ds:uri="http://schemas.microsoft.com/office/2006/metadata/properties"/>
+    <ds:schemaRef ds:uri="http://schemas.microsoft.com/office/infopath/2007/PartnerControls"/>
+    <ds:schemaRef ds:uri="00363bb3-e74f-4104-86a2-6ab0a07f612a"/>
+  </ds:schemaRefs>
+</ds:datastoreItem>
 </file>
 
-<file path=customXml/item3.xml><?xml version="1.0" encoding="utf-8"?>
-<p:properties xmlns:p="http://schemas.microsoft.com/office/2006/metadata/properties" xmlns:xsi="http://www.w3.org/2001/XMLSchema-instance" xmlns:pc="http://schemas.microsoft.com/office/infopath/2007/PartnerControls">
-  <documentManagement>
-    <_activity xmlns="00363bb3-e74f-4104-86a2-6ab0a07f612a" xsi:nil="true"/>
-  </documentManagement>
-</p:properties>
+<file path=customXml/itemProps2.xml><?xml version="1.0" encoding="utf-8"?>
+<ds:datastoreItem xmlns:ds="http://schemas.openxmlformats.org/officeDocument/2006/customXml" ds:itemID="{19957BAC-0AD4-48C1-8E89-863A3CC8CFBD}">
+  <ds:schemaRefs>
+    <ds:schemaRef ds:uri="http://schemas.microsoft.com/sharepoint/v3/contenttype/forms"/>
+  </ds:schemaRefs>
+</ds:datastoreItem>
 </file>
 
-<file path=customXml/itemProps1.xml><?xml version="1.0" encoding="utf-8"?>
+<file path=customXml/itemProps3.xml><?xml version="1.0" encoding="utf-8"?>
 <ds:datastoreItem xmlns:ds="http://schemas.openxmlformats.org/officeDocument/2006/customXml" ds:itemID="{CA714FF8-D4EE-4D0D-8F10-F67CCCC5B53E}">
   <ds:schemaRefs>
     <ds:schemaRef ds:uri="http://schemas.microsoft.com/office/2006/metadata/contentType"/>
@@ -3542,29 +3844,4 @@
     <ds:schemaRef ds:uri="http://schemas.microsoft.com/internal/obd"/>
   </ds:schemaRefs>
 </ds:datastoreItem>
-</file>
-
-<file path=customXml/itemProps2.xml><?xml version="1.0" encoding="utf-8"?>
-<ds:datastoreItem xmlns:ds="http://schemas.openxmlformats.org/officeDocument/2006/customXml" ds:itemID="{19957BAC-0AD4-48C1-8E89-863A3CC8CFBD}">
-  <ds:schemaRefs>
-    <ds:schemaRef ds:uri="http://schemas.microsoft.com/sharepoint/v3/contenttype/forms"/>
-  </ds:schemaRefs>
-</ds:datastoreItem>
-</file>
-
-<file path=customXml/itemProps3.xml><?xml version="1.0" encoding="utf-8"?>
-<ds:datastoreItem xmlns:ds="http://schemas.openxmlformats.org/officeDocument/2006/customXml" ds:itemID="{98337505-EE78-4A7B-B8A0-9B24E582A704}">
-  <ds:schemaRefs>
-    <ds:schemaRef ds:uri="00363bb3-e74f-4104-86a2-6ab0a07f612a"/>
-    <ds:schemaRef ds:uri="http://schemas.microsoft.com/office/2006/metadata/properties"/>
-    <ds:schemaRef ds:uri="http://www.w3.org/XML/1998/namespace"/>
-    <ds:schemaRef ds:uri="http://purl.org/dc/terms/"/>
-    <ds:schemaRef ds:uri="http://schemas.microsoft.com/office/infopath/2007/PartnerControls"/>
-    <ds:schemaRef ds:uri="http://schemas.microsoft.com/office/2006/documentManagement/types"/>
-    <ds:schemaRef ds:uri="http://purl.org/dc/elements/1.1/"/>
-    <ds:schemaRef ds:uri="http://schemas.openxmlformats.org/package/2006/metadata/core-properties"/>
-    <ds:schemaRef ds:uri="caacfb58-780e-4416-9bbb-ed7f20a98dcc"/>
-    <ds:schemaRef ds:uri="http://purl.org/dc/dcmitype/"/>
-  </ds:schemaRefs>
-</ds:datastoreItem>
 </file>
</xml_diff>